<commit_message>
JonathanLuizDeLara_PreProjeto_Revisao: fechei a nota.
</commit_message>
<xml_diff>
--- a/_._/OLD/2021-2/BCC/_Orientandos/JonathanLuizDeLara/JonathanLuizDeLara_PreProjeto_Revisao.docx
+++ b/_._/OLD/2021-2/BCC/_Orientandos/JonathanLuizDeLara/JonathanLuizDeLara_PreProjeto_Revisao.docx
@@ -106,6 +106,43 @@
     </w:p>
     <w:p/>
     <w:p>
+      <w:r>
+        <w:drawing>
+          <wp:inline distT="0" distB="0" distL="0" distR="0" wp14:anchorId="4042D108" wp14:editId="71C50F71">
+            <wp:extent cx="5760085" cy="474345"/>
+            <wp:effectExtent l="0" t="0" r="5715" b="0"/>
+            <wp:docPr id="35" name="Imagem 35"/>
+            <wp:cNvGraphicFramePr>
+              <a:graphicFrameLocks xmlns:a="http://schemas.openxmlformats.org/drawingml/2006/main" noChangeAspect="1"/>
+            </wp:cNvGraphicFramePr>
+            <a:graphic xmlns:a="http://schemas.openxmlformats.org/drawingml/2006/main">
+              <a:graphicData uri="http://schemas.openxmlformats.org/drawingml/2006/picture">
+                <pic:pic xmlns:pic="http://schemas.openxmlformats.org/drawingml/2006/picture">
+                  <pic:nvPicPr>
+                    <pic:cNvPr id="1" name=""/>
+                    <pic:cNvPicPr/>
+                  </pic:nvPicPr>
+                  <pic:blipFill>
+                    <a:blip r:embed="rId5"/>
+                    <a:stretch>
+                      <a:fillRect/>
+                    </a:stretch>
+                  </pic:blipFill>
+                  <pic:spPr>
+                    <a:xfrm>
+                      <a:off x="0" y="0"/>
+                      <a:ext cx="5760085" cy="474345"/>
+                    </a:xfrm>
+                    <a:prstGeom prst="rect">
+                      <a:avLst/>
+                    </a:prstGeom>
+                  </pic:spPr>
+                </pic:pic>
+              </a:graphicData>
+            </a:graphic>
+          </wp:inline>
+        </w:drawing>
+      </w:r>
       <w:r>
         <w:br w:type="page"/>
       </w:r>
@@ -704,7 +741,7 @@
                     </pic:cNvPicPr>
                   </pic:nvPicPr>
                   <pic:blipFill>
-                    <a:blip r:embed="rId9" cstate="print">
+                    <a:blip r:embed="rId10" cstate="print">
                       <a:extLst>
                         <a:ext uri="{28A0092B-C50C-407E-A947-70E740481C1C}">
                           <a14:useLocalDpi xmlns:a14="http://schemas.microsoft.com/office/drawing/2010/main" val="0"/>
@@ -832,7 +869,7 @@
                     </pic:cNvPicPr>
                   </pic:nvPicPr>
                   <pic:blipFill>
-                    <a:blip r:embed="rId10">
+                    <a:blip r:embed="rId11">
                       <a:extLst>
                         <a:ext uri="{28A0092B-C50C-407E-A947-70E740481C1C}">
                           <a14:useLocalDpi xmlns:a14="http://schemas.microsoft.com/office/drawing/2010/main" val="0"/>
@@ -949,7 +986,7 @@
                     </pic:cNvPicPr>
                   </pic:nvPicPr>
                   <pic:blipFill>
-                    <a:blip r:embed="rId11">
+                    <a:blip r:embed="rId12">
                       <a:extLst>
                         <a:ext uri="{28A0092B-C50C-407E-A947-70E740481C1C}">
                           <a14:useLocalDpi xmlns:a14="http://schemas.microsoft.com/office/drawing/2010/main" val="0"/>
@@ -1079,7 +1116,7 @@
                     <pic:cNvPicPr/>
                   </pic:nvPicPr>
                   <pic:blipFill>
-                    <a:blip r:embed="rId12"/>
+                    <a:blip r:embed="rId13"/>
                     <a:stretch>
                       <a:fillRect/>
                     </a:stretch>
@@ -1226,7 +1263,7 @@
                     <pic:cNvPicPr/>
                   </pic:nvPicPr>
                   <pic:blipFill>
-                    <a:blip r:embed="rId13"/>
+                    <a:blip r:embed="rId14"/>
                     <a:stretch>
                       <a:fillRect/>
                     </a:stretch>
@@ -1318,7 +1355,7 @@
                     <pic:cNvPicPr/>
                   </pic:nvPicPr>
                   <pic:blipFill>
-                    <a:blip r:embed="rId14"/>
+                    <a:blip r:embed="rId15"/>
                     <a:stretch>
                       <a:fillRect/>
                     </a:stretch>
@@ -7235,7 +7272,7 @@
                     </pic:cNvPicPr>
                   </pic:nvPicPr>
                   <pic:blipFill>
-                    <a:blip r:embed="rId9" cstate="print">
+                    <a:blip r:embed="rId10" cstate="print">
                       <a:extLst>
                         <a:ext uri="{28A0092B-C50C-407E-A947-70E740481C1C}">
                           <a14:useLocalDpi xmlns:a14="http://schemas.microsoft.com/office/drawing/2010/main" val="0"/>
@@ -7355,7 +7392,7 @@
                     </pic:cNvPicPr>
                   </pic:nvPicPr>
                   <pic:blipFill>
-                    <a:blip r:embed="rId10">
+                    <a:blip r:embed="rId11">
                       <a:extLst>
                         <a:ext uri="{28A0092B-C50C-407E-A947-70E740481C1C}">
                           <a14:useLocalDpi xmlns:a14="http://schemas.microsoft.com/office/drawing/2010/main" val="0"/>
@@ -7451,7 +7488,7 @@
                     </pic:cNvPicPr>
                   </pic:nvPicPr>
                   <pic:blipFill>
-                    <a:blip r:embed="rId11">
+                    <a:blip r:embed="rId12">
                       <a:extLst>
                         <a:ext uri="{28A0092B-C50C-407E-A947-70E740481C1C}">
                           <a14:useLocalDpi xmlns:a14="http://schemas.microsoft.com/office/drawing/2010/main" val="0"/>
@@ -7595,7 +7632,7 @@
                     <pic:cNvPicPr/>
                   </pic:nvPicPr>
                   <pic:blipFill>
-                    <a:blip r:embed="rId12"/>
+                    <a:blip r:embed="rId13"/>
                     <a:stretch>
                       <a:fillRect/>
                     </a:stretch>
@@ -7742,7 +7779,7 @@
                     <pic:cNvPicPr/>
                   </pic:nvPicPr>
                   <pic:blipFill>
-                    <a:blip r:embed="rId13"/>
+                    <a:blip r:embed="rId14"/>
                     <a:stretch>
                       <a:fillRect/>
                     </a:stretch>
@@ -7834,7 +7871,7 @@
                     <pic:cNvPicPr/>
                   </pic:nvPicPr>
                   <pic:blipFill>
-                    <a:blip r:embed="rId14"/>
+                    <a:blip r:embed="rId15"/>
                     <a:stretch>
                       <a:fillRect/>
                     </a:stretch>
@@ -13667,7 +13704,7 @@
                     <pic:cNvPicPr/>
                   </pic:nvPicPr>
                   <pic:blipFill>
-                    <a:blip r:embed="rId15">
+                    <a:blip r:embed="rId16">
                       <a:extLst>
                         <a:ext uri="{28A0092B-C50C-407E-A947-70E740481C1C}">
                           <a14:useLocalDpi xmlns:a14="http://schemas.microsoft.com/office/drawing/2010/main" val="0"/>
@@ -14499,7 +14536,7 @@
                     </pic:cNvPicPr>
                   </pic:nvPicPr>
                   <pic:blipFill>
-                    <a:blip r:embed="rId9" cstate="print">
+                    <a:blip r:embed="rId10" cstate="print">
                       <a:extLst>
                         <a:ext uri="{28A0092B-C50C-407E-A947-70E740481C1C}">
                           <a14:useLocalDpi xmlns:a14="http://schemas.microsoft.com/office/drawing/2010/main" val="0"/>
@@ -14654,7 +14691,7 @@
                     </pic:cNvPicPr>
                   </pic:nvPicPr>
                   <pic:blipFill>
-                    <a:blip r:embed="rId10">
+                    <a:blip r:embed="rId11">
                       <a:extLst>
                         <a:ext uri="{28A0092B-C50C-407E-A947-70E740481C1C}">
                           <a14:useLocalDpi xmlns:a14="http://schemas.microsoft.com/office/drawing/2010/main" val="0"/>
@@ -14771,7 +14808,7 @@
                     </pic:cNvPicPr>
                   </pic:nvPicPr>
                   <pic:blipFill>
-                    <a:blip r:embed="rId11">
+                    <a:blip r:embed="rId12">
                       <a:extLst>
                         <a:ext uri="{28A0092B-C50C-407E-A947-70E740481C1C}">
                           <a14:useLocalDpi xmlns:a14="http://schemas.microsoft.com/office/drawing/2010/main" val="0"/>
@@ -14937,7 +14974,7 @@
                     <pic:cNvPicPr/>
                   </pic:nvPicPr>
                   <pic:blipFill>
-                    <a:blip r:embed="rId12"/>
+                    <a:blip r:embed="rId13"/>
                     <a:stretch>
                       <a:fillRect/>
                     </a:stretch>
@@ -15183,119 +15220,6 @@
             <wp:extent cx="4199294" cy="4074160"/>
             <wp:effectExtent l="0" t="0" r="0" b="2540"/>
             <wp:docPr id="6" name="Imagem 6"/>
-            <wp:cNvGraphicFramePr>
-              <a:graphicFrameLocks xmlns:a="http://schemas.openxmlformats.org/drawingml/2006/main" noChangeAspect="1"/>
-            </wp:cNvGraphicFramePr>
-            <a:graphic xmlns:a="http://schemas.openxmlformats.org/drawingml/2006/main">
-              <a:graphicData uri="http://schemas.openxmlformats.org/drawingml/2006/picture">
-                <pic:pic xmlns:pic="http://schemas.openxmlformats.org/drawingml/2006/picture">
-                  <pic:nvPicPr>
-                    <pic:cNvPr id="1" name=""/>
-                    <pic:cNvPicPr/>
-                  </pic:nvPicPr>
-                  <pic:blipFill>
-                    <a:blip r:embed="rId13"/>
-                    <a:stretch>
-                      <a:fillRect/>
-                    </a:stretch>
-                  </pic:blipFill>
-                  <pic:spPr>
-                    <a:xfrm>
-                      <a:off x="0" y="0"/>
-                      <a:ext cx="4202612" cy="4077379"/>
-                    </a:xfrm>
-                    <a:prstGeom prst="rect">
-                      <a:avLst/>
-                    </a:prstGeom>
-                  </pic:spPr>
-                </pic:pic>
-              </a:graphicData>
-            </a:graphic>
-          </wp:inline>
-        </w:drawing>
-      </w:r>
-      <w:commentRangeEnd w:id="125"/>
-      <w:r>
-        <w:rPr>
-          <w:rStyle w:val="Refdecomentrio"/>
-        </w:rPr>
-        <w:commentReference w:id="125"/>
-      </w:r>
-    </w:p>
-    <w:p>
-      <w:pPr>
-        <w:pStyle w:val="TF-FONTE"/>
-        <w:rPr>
-          <w:sz w:val="20"/>
-        </w:rPr>
-      </w:pPr>
-      <w:r>
-        <w:t xml:space="preserve">Fonte: </w:t>
-      </w:r>
-      <w:proofErr w:type="spellStart"/>
-      <w:r>
-        <w:t>Tomelin</w:t>
-      </w:r>
-      <w:proofErr w:type="spellEnd"/>
-      <w:r>
-        <w:t xml:space="preserve"> (2001).</w:t>
-      </w:r>
-      <w:r>
-        <w:br w:type="page"/>
-      </w:r>
-    </w:p>
-    <w:p>
-      <w:pPr>
-        <w:pStyle w:val="TF-TEXTO"/>
-      </w:pPr>
-      <w:r>
-        <w:lastRenderedPageBreak/>
-        <w:t xml:space="preserve">A Figura 6 demonstra o resultado da execução dos casos de testes pela ferramenta Visual Test, precisando nesse momento do envolvimento de um profissional para </w:t>
-      </w:r>
-      <w:commentRangeStart w:id="126"/>
-      <w:r>
-        <w:t xml:space="preserve">interpretar os resultados e aferir com o resultado esperado.  </w:t>
-      </w:r>
-      <w:commentRangeEnd w:id="126"/>
-      <w:r>
-        <w:rPr>
-          <w:rStyle w:val="Refdecomentrio"/>
-        </w:rPr>
-        <w:commentReference w:id="126"/>
-      </w:r>
-    </w:p>
-    <w:p>
-      <w:pPr>
-        <w:pStyle w:val="TF-TEXTO"/>
-      </w:pPr>
-    </w:p>
-    <w:p>
-      <w:pPr>
-        <w:pStyle w:val="TF-FIGURA"/>
-        <w:rPr>
-          <w:caps/>
-        </w:rPr>
-      </w:pPr>
-      <w:r>
-        <w:t>Figura 6 - Linguagem de criação dos testes</w:t>
-      </w:r>
-    </w:p>
-    <w:p>
-      <w:pPr>
-        <w:pStyle w:val="TF-FIGURA"/>
-        <w:rPr>
-          <w:caps/>
-        </w:rPr>
-      </w:pPr>
-      <w:r>
-        <w:rPr>
-          <w:noProof/>
-        </w:rPr>
-        <w:drawing>
-          <wp:inline distT="0" distB="0" distL="0" distR="0" wp14:anchorId="0ED435BD" wp14:editId="7E1E57B1">
-            <wp:extent cx="5267325" cy="4838700"/>
-            <wp:effectExtent l="0" t="0" r="9525" b="0"/>
-            <wp:docPr id="7" name="Imagem 7"/>
             <wp:cNvGraphicFramePr>
               <a:graphicFrameLocks xmlns:a="http://schemas.openxmlformats.org/drawingml/2006/main" noChangeAspect="1"/>
             </wp:cNvGraphicFramePr>
@@ -15315,6 +15239,119 @@
                   <pic:spPr>
                     <a:xfrm>
                       <a:off x="0" y="0"/>
+                      <a:ext cx="4202612" cy="4077379"/>
+                    </a:xfrm>
+                    <a:prstGeom prst="rect">
+                      <a:avLst/>
+                    </a:prstGeom>
+                  </pic:spPr>
+                </pic:pic>
+              </a:graphicData>
+            </a:graphic>
+          </wp:inline>
+        </w:drawing>
+      </w:r>
+      <w:commentRangeEnd w:id="125"/>
+      <w:r>
+        <w:rPr>
+          <w:rStyle w:val="Refdecomentrio"/>
+        </w:rPr>
+        <w:commentReference w:id="125"/>
+      </w:r>
+    </w:p>
+    <w:p>
+      <w:pPr>
+        <w:pStyle w:val="TF-FONTE"/>
+        <w:rPr>
+          <w:sz w:val="20"/>
+        </w:rPr>
+      </w:pPr>
+      <w:r>
+        <w:t xml:space="preserve">Fonte: </w:t>
+      </w:r>
+      <w:proofErr w:type="spellStart"/>
+      <w:r>
+        <w:t>Tomelin</w:t>
+      </w:r>
+      <w:proofErr w:type="spellEnd"/>
+      <w:r>
+        <w:t xml:space="preserve"> (2001).</w:t>
+      </w:r>
+      <w:r>
+        <w:br w:type="page"/>
+      </w:r>
+    </w:p>
+    <w:p>
+      <w:pPr>
+        <w:pStyle w:val="TF-TEXTO"/>
+      </w:pPr>
+      <w:r>
+        <w:lastRenderedPageBreak/>
+        <w:t xml:space="preserve">A Figura 6 demonstra o resultado da execução dos casos de testes pela ferramenta Visual Test, precisando nesse momento do envolvimento de um profissional para </w:t>
+      </w:r>
+      <w:commentRangeStart w:id="126"/>
+      <w:r>
+        <w:t xml:space="preserve">interpretar os resultados e aferir com o resultado esperado.  </w:t>
+      </w:r>
+      <w:commentRangeEnd w:id="126"/>
+      <w:r>
+        <w:rPr>
+          <w:rStyle w:val="Refdecomentrio"/>
+        </w:rPr>
+        <w:commentReference w:id="126"/>
+      </w:r>
+    </w:p>
+    <w:p>
+      <w:pPr>
+        <w:pStyle w:val="TF-TEXTO"/>
+      </w:pPr>
+    </w:p>
+    <w:p>
+      <w:pPr>
+        <w:pStyle w:val="TF-FIGURA"/>
+        <w:rPr>
+          <w:caps/>
+        </w:rPr>
+      </w:pPr>
+      <w:r>
+        <w:t>Figura 6 - Linguagem de criação dos testes</w:t>
+      </w:r>
+    </w:p>
+    <w:p>
+      <w:pPr>
+        <w:pStyle w:val="TF-FIGURA"/>
+        <w:rPr>
+          <w:caps/>
+        </w:rPr>
+      </w:pPr>
+      <w:r>
+        <w:rPr>
+          <w:noProof/>
+        </w:rPr>
+        <w:drawing>
+          <wp:inline distT="0" distB="0" distL="0" distR="0" wp14:anchorId="0ED435BD" wp14:editId="7E1E57B1">
+            <wp:extent cx="5267325" cy="4838700"/>
+            <wp:effectExtent l="0" t="0" r="9525" b="0"/>
+            <wp:docPr id="7" name="Imagem 7"/>
+            <wp:cNvGraphicFramePr>
+              <a:graphicFrameLocks xmlns:a="http://schemas.openxmlformats.org/drawingml/2006/main" noChangeAspect="1"/>
+            </wp:cNvGraphicFramePr>
+            <a:graphic xmlns:a="http://schemas.openxmlformats.org/drawingml/2006/main">
+              <a:graphicData uri="http://schemas.openxmlformats.org/drawingml/2006/picture">
+                <pic:pic xmlns:pic="http://schemas.openxmlformats.org/drawingml/2006/picture">
+                  <pic:nvPicPr>
+                    <pic:cNvPr id="1" name=""/>
+                    <pic:cNvPicPr/>
+                  </pic:nvPicPr>
+                  <pic:blipFill>
+                    <a:blip r:embed="rId15"/>
+                    <a:stretch>
+                      <a:fillRect/>
+                    </a:stretch>
+                  </pic:blipFill>
+                  <pic:spPr>
+                    <a:xfrm>
+                      <a:off x="0" y="0"/>
                       <a:ext cx="5267325" cy="4838700"/>
                     </a:xfrm>
                     <a:prstGeom prst="rect">
@@ -15423,14 +15460,30 @@
         <w:lastRenderedPageBreak/>
         <w:t xml:space="preserve">Quadro </w:t>
       </w:r>
-      <w:fldSimple w:instr=" SEQ Quadro \* ARABIC ">
-        <w:r>
-          <w:rPr>
-            <w:noProof/>
-          </w:rPr>
-          <w:t>1</w:t>
-        </w:r>
-      </w:fldSimple>
+      <w:r>
+        <w:fldChar w:fldCharType="begin"/>
+      </w:r>
+      <w:r>
+        <w:instrText xml:space="preserve"> S</w:instrText>
+      </w:r>
+      <w:r>
+        <w:instrText xml:space="preserve">EQ Quadro \* ARABIC </w:instrText>
+      </w:r>
+      <w:r>
+        <w:fldChar w:fldCharType="separate"/>
+      </w:r>
+      <w:r>
+        <w:rPr>
+          <w:noProof/>
+        </w:rPr>
+        <w:t>1</w:t>
+      </w:r>
+      <w:r>
+        <w:rPr>
+          <w:noProof/>
+        </w:rPr>
+        <w:fldChar w:fldCharType="end"/>
+      </w:r>
       <w:bookmarkEnd w:id="136"/>
       <w:r>
         <w:t xml:space="preserve"> - </w:t>
@@ -20587,7 +20640,7 @@
                           </pic:cNvPicPr>
                         </pic:nvPicPr>
                         <pic:blipFill>
-                          <a:blip r:embed="rId16">
+                          <a:blip r:embed="rId17">
                             <a:extLst>
                               <a:ext uri="{28A0092B-C50C-407E-A947-70E740481C1C}">
                                 <a14:useLocalDpi xmlns:a14="http://schemas.microsoft.com/office/drawing/2010/main" val="0"/>
@@ -21508,7 +21561,7 @@
         </w:rPr>
         <w:t>. Favor preencher os campos acima e enviar por e-mail ao professor de TCC1 (</w:t>
       </w:r>
-      <w:hyperlink r:id="rId17" w:history="1">
+      <w:hyperlink r:id="rId18" w:history="1">
         <w:r>
           <w:rPr>
             <w:rStyle w:val="Hyperlink"/>
@@ -22426,7 +22479,7 @@
                     </pic:cNvPicPr>
                   </pic:nvPicPr>
                   <pic:blipFill>
-                    <a:blip r:embed="rId9" cstate="print">
+                    <a:blip r:embed="rId10" cstate="print">
                       <a:extLst>
                         <a:ext uri="{28A0092B-C50C-407E-A947-70E740481C1C}">
                           <a14:useLocalDpi xmlns:a14="http://schemas.microsoft.com/office/drawing/2010/main" val="0"/>
@@ -22567,7 +22620,7 @@
                     </pic:cNvPicPr>
                   </pic:nvPicPr>
                   <pic:blipFill>
-                    <a:blip r:embed="rId10">
+                    <a:blip r:embed="rId11">
                       <a:extLst>
                         <a:ext uri="{28A0092B-C50C-407E-A947-70E740481C1C}">
                           <a14:useLocalDpi xmlns:a14="http://schemas.microsoft.com/office/drawing/2010/main" val="0"/>
@@ -22677,7 +22730,7 @@
                     </pic:cNvPicPr>
                   </pic:nvPicPr>
                   <pic:blipFill>
-                    <a:blip r:embed="rId11">
+                    <a:blip r:embed="rId12">
                       <a:extLst>
                         <a:ext uri="{28A0092B-C50C-407E-A947-70E740481C1C}">
                           <a14:useLocalDpi xmlns:a14="http://schemas.microsoft.com/office/drawing/2010/main" val="0"/>
@@ -22847,7 +22900,7 @@
                     <pic:cNvPicPr/>
                   </pic:nvPicPr>
                   <pic:blipFill>
-                    <a:blip r:embed="rId12"/>
+                    <a:blip r:embed="rId13"/>
                     <a:stretch>
                       <a:fillRect/>
                     </a:stretch>
@@ -23128,101 +23181,6 @@
             <wp:extent cx="4199294" cy="4074160"/>
             <wp:effectExtent l="0" t="0" r="0" b="2540"/>
             <wp:docPr id="16" name="Imagem 16"/>
-            <wp:cNvGraphicFramePr>
-              <a:graphicFrameLocks xmlns:a="http://schemas.openxmlformats.org/drawingml/2006/main" noChangeAspect="1"/>
-            </wp:cNvGraphicFramePr>
-            <a:graphic xmlns:a="http://schemas.openxmlformats.org/drawingml/2006/main">
-              <a:graphicData uri="http://schemas.openxmlformats.org/drawingml/2006/picture">
-                <pic:pic xmlns:pic="http://schemas.openxmlformats.org/drawingml/2006/picture">
-                  <pic:nvPicPr>
-                    <pic:cNvPr id="1" name=""/>
-                    <pic:cNvPicPr/>
-                  </pic:nvPicPr>
-                  <pic:blipFill>
-                    <a:blip r:embed="rId13"/>
-                    <a:stretch>
-                      <a:fillRect/>
-                    </a:stretch>
-                  </pic:blipFill>
-                  <pic:spPr>
-                    <a:xfrm>
-                      <a:off x="0" y="0"/>
-                      <a:ext cx="4202612" cy="4077379"/>
-                    </a:xfrm>
-                    <a:prstGeom prst="rect">
-                      <a:avLst/>
-                    </a:prstGeom>
-                  </pic:spPr>
-                </pic:pic>
-              </a:graphicData>
-            </a:graphic>
-          </wp:inline>
-        </w:drawing>
-      </w:r>
-    </w:p>
-    <w:p>
-      <w:pPr>
-        <w:pStyle w:val="TF-FONTE"/>
-        <w:rPr>
-          <w:sz w:val="20"/>
-        </w:rPr>
-      </w:pPr>
-      <w:r>
-        <w:t xml:space="preserve">Fonte: </w:t>
-      </w:r>
-      <w:proofErr w:type="spellStart"/>
-      <w:r>
-        <w:t>Tomelin</w:t>
-      </w:r>
-      <w:proofErr w:type="spellEnd"/>
-      <w:r>
-        <w:t xml:space="preserve"> (2001).</w:t>
-      </w:r>
-      <w:r>
-        <w:br w:type="page"/>
-      </w:r>
-    </w:p>
-    <w:p>
-      <w:pPr>
-        <w:pStyle w:val="TF-TEXTO"/>
-      </w:pPr>
-      <w:r>
-        <w:lastRenderedPageBreak/>
-        <w:t>A Figura 6 demonstra o resultado da execução dos casos de testes pela ferramenta Visual Test, precisando nesse momento do envolvimento de um profissional para interpretar os resultados e aferir com o resultado esperado.</w:t>
-      </w:r>
-    </w:p>
-    <w:p>
-      <w:pPr>
-        <w:pStyle w:val="TF-TEXTO"/>
-      </w:pPr>
-    </w:p>
-    <w:p>
-      <w:pPr>
-        <w:pStyle w:val="TF-FIGURA"/>
-        <w:rPr>
-          <w:caps/>
-        </w:rPr>
-      </w:pPr>
-      <w:r>
-        <w:t>Figura 6 - Linguagem de criação dos testes</w:t>
-      </w:r>
-    </w:p>
-    <w:p>
-      <w:pPr>
-        <w:pStyle w:val="TF-FIGURA"/>
-        <w:rPr>
-          <w:caps/>
-        </w:rPr>
-      </w:pPr>
-      <w:r>
-        <w:rPr>
-          <w:noProof/>
-        </w:rPr>
-        <w:drawing>
-          <wp:inline distT="0" distB="0" distL="0" distR="0" wp14:anchorId="5377F269" wp14:editId="3B9B94E4">
-            <wp:extent cx="5267325" cy="4838700"/>
-            <wp:effectExtent l="0" t="0" r="9525" b="0"/>
-            <wp:docPr id="17" name="Imagem 17"/>
             <wp:cNvGraphicFramePr>
               <a:graphicFrameLocks xmlns:a="http://schemas.openxmlformats.org/drawingml/2006/main" noChangeAspect="1"/>
             </wp:cNvGraphicFramePr>
@@ -23242,6 +23200,101 @@
                   <pic:spPr>
                     <a:xfrm>
                       <a:off x="0" y="0"/>
+                      <a:ext cx="4202612" cy="4077379"/>
+                    </a:xfrm>
+                    <a:prstGeom prst="rect">
+                      <a:avLst/>
+                    </a:prstGeom>
+                  </pic:spPr>
+                </pic:pic>
+              </a:graphicData>
+            </a:graphic>
+          </wp:inline>
+        </w:drawing>
+      </w:r>
+    </w:p>
+    <w:p>
+      <w:pPr>
+        <w:pStyle w:val="TF-FONTE"/>
+        <w:rPr>
+          <w:sz w:val="20"/>
+        </w:rPr>
+      </w:pPr>
+      <w:r>
+        <w:t xml:space="preserve">Fonte: </w:t>
+      </w:r>
+      <w:proofErr w:type="spellStart"/>
+      <w:r>
+        <w:t>Tomelin</w:t>
+      </w:r>
+      <w:proofErr w:type="spellEnd"/>
+      <w:r>
+        <w:t xml:space="preserve"> (2001).</w:t>
+      </w:r>
+      <w:r>
+        <w:br w:type="page"/>
+      </w:r>
+    </w:p>
+    <w:p>
+      <w:pPr>
+        <w:pStyle w:val="TF-TEXTO"/>
+      </w:pPr>
+      <w:r>
+        <w:lastRenderedPageBreak/>
+        <w:t>A Figura 6 demonstra o resultado da execução dos casos de testes pela ferramenta Visual Test, precisando nesse momento do envolvimento de um profissional para interpretar os resultados e aferir com o resultado esperado.</w:t>
+      </w:r>
+    </w:p>
+    <w:p>
+      <w:pPr>
+        <w:pStyle w:val="TF-TEXTO"/>
+      </w:pPr>
+    </w:p>
+    <w:p>
+      <w:pPr>
+        <w:pStyle w:val="TF-FIGURA"/>
+        <w:rPr>
+          <w:caps/>
+        </w:rPr>
+      </w:pPr>
+      <w:r>
+        <w:t>Figura 6 - Linguagem de criação dos testes</w:t>
+      </w:r>
+    </w:p>
+    <w:p>
+      <w:pPr>
+        <w:pStyle w:val="TF-FIGURA"/>
+        <w:rPr>
+          <w:caps/>
+        </w:rPr>
+      </w:pPr>
+      <w:r>
+        <w:rPr>
+          <w:noProof/>
+        </w:rPr>
+        <w:drawing>
+          <wp:inline distT="0" distB="0" distL="0" distR="0" wp14:anchorId="5377F269" wp14:editId="3B9B94E4">
+            <wp:extent cx="5267325" cy="4838700"/>
+            <wp:effectExtent l="0" t="0" r="9525" b="0"/>
+            <wp:docPr id="17" name="Imagem 17"/>
+            <wp:cNvGraphicFramePr>
+              <a:graphicFrameLocks xmlns:a="http://schemas.openxmlformats.org/drawingml/2006/main" noChangeAspect="1"/>
+            </wp:cNvGraphicFramePr>
+            <a:graphic xmlns:a="http://schemas.openxmlformats.org/drawingml/2006/main">
+              <a:graphicData uri="http://schemas.openxmlformats.org/drawingml/2006/picture">
+                <pic:pic xmlns:pic="http://schemas.openxmlformats.org/drawingml/2006/picture">
+                  <pic:nvPicPr>
+                    <pic:cNvPr id="1" name=""/>
+                    <pic:cNvPicPr/>
+                  </pic:nvPicPr>
+                  <pic:blipFill>
+                    <a:blip r:embed="rId15"/>
+                    <a:stretch>
+                      <a:fillRect/>
+                    </a:stretch>
+                  </pic:blipFill>
+                  <pic:spPr>
+                    <a:xfrm>
+                      <a:off x="0" y="0"/>
                       <a:ext cx="5267325" cy="4838700"/>
                     </a:xfrm>
                     <a:prstGeom prst="rect">
@@ -23348,14 +23401,27 @@
         <w:lastRenderedPageBreak/>
         <w:t xml:space="preserve">Quadro </w:t>
       </w:r>
-      <w:fldSimple w:instr=" SEQ Quadro \* ARABIC ">
-        <w:r>
-          <w:rPr>
-            <w:noProof/>
-          </w:rPr>
-          <w:t>1</w:t>
-        </w:r>
-      </w:fldSimple>
+      <w:r>
+        <w:fldChar w:fldCharType="begin"/>
+      </w:r>
+      <w:r>
+        <w:instrText xml:space="preserve"> SEQ Quadro \* ARABIC </w:instrText>
+      </w:r>
+      <w:r>
+        <w:fldChar w:fldCharType="separate"/>
+      </w:r>
+      <w:r>
+        <w:rPr>
+          <w:noProof/>
+        </w:rPr>
+        <w:t>1</w:t>
+      </w:r>
+      <w:r>
+        <w:rPr>
+          <w:noProof/>
+        </w:rPr>
+        <w:fldChar w:fldCharType="end"/>
+      </w:r>
       <w:r>
         <w:t xml:space="preserve"> - Comparativo dos trabalhos correlatos</w:t>
       </w:r>
@@ -28849,7 +28915,7 @@
                           </pic:cNvPicPr>
                         </pic:nvPicPr>
                         <pic:blipFill>
-                          <a:blip r:embed="rId16">
+                          <a:blip r:embed="rId17">
                             <a:extLst>
                               <a:ext uri="{28A0092B-C50C-407E-A947-70E740481C1C}">
                                 <a14:useLocalDpi xmlns:a14="http://schemas.microsoft.com/office/drawing/2010/main" val="0"/>
@@ -29765,7 +29831,7 @@
         </w:rPr>
         <w:t>. Favor preencher os campos acima e enviar por e-mail ao professor de TCC1 (</w:t>
       </w:r>
-      <w:hyperlink r:id="rId18" w:history="1">
+      <w:hyperlink r:id="rId19" w:history="1">
         <w:r>
           <w:rPr>
             <w:rStyle w:val="Hyperlink"/>
@@ -30225,7 +30291,7 @@
       </w:r>
     </w:p>
   </w:comment>
-  <w:comment w:id="12" w:author="Mauricio Capobianco Lopes [2]" w:date="2021-12-15T22:52:00Z" w:initials="MCL">
+  <w:comment w:id="12" w:author="Mauricio Capobianco Lopes" w:date="2021-12-15T22:52:00Z" w:initials="MCL">
     <w:p>
       <w:pPr>
         <w:pStyle w:val="Textodecomentrio"/>
@@ -30241,7 +30307,7 @@
       </w:r>
     </w:p>
   </w:comment>
-  <w:comment w:id="13" w:author="Mauricio Capobianco Lopes [2]" w:date="2021-12-15T22:54:00Z" w:initials="MCL">
+  <w:comment w:id="13" w:author="Mauricio Capobianco Lopes" w:date="2021-12-15T22:54:00Z" w:initials="MCL">
     <w:p>
       <w:pPr>
         <w:pStyle w:val="Textodecomentrio"/>
@@ -30257,7 +30323,7 @@
       </w:r>
     </w:p>
   </w:comment>
-  <w:comment w:id="14" w:author="Mauricio Capobianco Lopes [2]" w:date="2021-12-15T22:55:00Z" w:initials="MCL">
+  <w:comment w:id="14" w:author="Mauricio Capobianco Lopes" w:date="2021-12-15T22:55:00Z" w:initials="MCL">
     <w:p>
       <w:pPr>
         <w:pStyle w:val="Textodecomentrio"/>
@@ -30273,7 +30339,7 @@
       </w:r>
     </w:p>
   </w:comment>
-  <w:comment w:id="15" w:author="Mauricio Capobianco Lopes [2]" w:date="2021-12-15T22:51:00Z" w:initials="MCL">
+  <w:comment w:id="15" w:author="Mauricio Capobianco Lopes" w:date="2021-12-15T22:51:00Z" w:initials="MCL">
     <w:p>
       <w:pPr>
         <w:pStyle w:val="Textodecomentrio"/>
@@ -30289,7 +30355,7 @@
       </w:r>
     </w:p>
   </w:comment>
-  <w:comment w:id="16" w:author="Mauricio Capobianco Lopes [2]" w:date="2021-12-15T22:56:00Z" w:initials="MCL">
+  <w:comment w:id="16" w:author="Mauricio Capobianco Lopes" w:date="2021-12-15T22:56:00Z" w:initials="MCL">
     <w:p>
       <w:pPr>
         <w:pStyle w:val="Textodecomentrio"/>
@@ -30305,7 +30371,7 @@
       </w:r>
     </w:p>
   </w:comment>
-  <w:comment w:id="17" w:author="Mauricio Capobianco Lopes [2]" w:date="2021-12-15T22:57:00Z" w:initials="MCL">
+  <w:comment w:id="17" w:author="Mauricio Capobianco Lopes" w:date="2021-12-15T22:57:00Z" w:initials="MCL">
     <w:p>
       <w:pPr>
         <w:pStyle w:val="Textodecomentrio"/>
@@ -30321,7 +30387,7 @@
       </w:r>
     </w:p>
   </w:comment>
-  <w:comment w:id="18" w:author="Mauricio Capobianco Lopes [2]" w:date="2021-12-15T22:58:00Z" w:initials="MCL">
+  <w:comment w:id="18" w:author="Mauricio Capobianco Lopes" w:date="2021-12-15T22:58:00Z" w:initials="MCL">
     <w:p>
       <w:pPr>
         <w:pStyle w:val="Textodecomentrio"/>
@@ -30337,7 +30403,7 @@
       </w:r>
     </w:p>
   </w:comment>
-  <w:comment w:id="19" w:author="Mauricio Capobianco Lopes [2]" w:date="2021-12-15T23:00:00Z" w:initials="MCL">
+  <w:comment w:id="19" w:author="Mauricio Capobianco Lopes" w:date="2021-12-15T23:00:00Z" w:initials="MCL">
     <w:p>
       <w:pPr>
         <w:pStyle w:val="Textodecomentrio"/>
@@ -30353,7 +30419,7 @@
       </w:r>
     </w:p>
   </w:comment>
-  <w:comment w:id="20" w:author="Mauricio Capobianco Lopes [2]" w:date="2021-12-15T22:59:00Z" w:initials="MCL">
+  <w:comment w:id="20" w:author="Mauricio Capobianco Lopes" w:date="2021-12-15T22:59:00Z" w:initials="MCL">
     <w:p>
       <w:pPr>
         <w:pStyle w:val="Textodecomentrio"/>
@@ -30369,7 +30435,7 @@
       </w:r>
     </w:p>
   </w:comment>
-  <w:comment w:id="21" w:author="Mauricio Capobianco Lopes [2]" w:date="2021-12-15T23:01:00Z" w:initials="MCL">
+  <w:comment w:id="21" w:author="Mauricio Capobianco Lopes" w:date="2021-12-15T23:01:00Z" w:initials="MCL">
     <w:p>
       <w:pPr>
         <w:pStyle w:val="Textodecomentrio"/>
@@ -30385,7 +30451,7 @@
       </w:r>
     </w:p>
   </w:comment>
-  <w:comment w:id="22" w:author="Mauricio Capobianco Lopes [2]" w:date="2021-12-15T23:04:00Z" w:initials="MCL">
+  <w:comment w:id="22" w:author="Mauricio Capobianco Lopes" w:date="2021-12-15T23:04:00Z" w:initials="MCL">
     <w:p>
       <w:pPr>
         <w:pStyle w:val="Textodecomentrio"/>
@@ -30401,7 +30467,7 @@
       </w:r>
     </w:p>
   </w:comment>
-  <w:comment w:id="23" w:author="Mauricio Capobianco Lopes [2]" w:date="2021-12-15T23:05:00Z" w:initials="MCL">
+  <w:comment w:id="23" w:author="Mauricio Capobianco Lopes" w:date="2021-12-15T23:05:00Z" w:initials="MCL">
     <w:p>
       <w:pPr>
         <w:pStyle w:val="Textodecomentrio"/>
@@ -30417,7 +30483,7 @@
       </w:r>
     </w:p>
   </w:comment>
-  <w:comment w:id="24" w:author="Mauricio Capobianco Lopes [2]" w:date="2021-12-15T23:07:00Z" w:initials="MCL">
+  <w:comment w:id="24" w:author="Mauricio Capobianco Lopes" w:date="2021-12-15T23:07:00Z" w:initials="MCL">
     <w:p>
       <w:pPr>
         <w:pStyle w:val="Textodecomentrio"/>
@@ -30433,7 +30499,7 @@
       </w:r>
     </w:p>
   </w:comment>
-  <w:comment w:id="25" w:author="Mauricio Capobianco Lopes [2]" w:date="2021-12-15T23:09:00Z" w:initials="MCL">
+  <w:comment w:id="25" w:author="Mauricio Capobianco Lopes" w:date="2021-12-15T23:09:00Z" w:initials="MCL">
     <w:p>
       <w:pPr>
         <w:pStyle w:val="Textodecomentrio"/>
@@ -30449,7 +30515,7 @@
       </w:r>
     </w:p>
   </w:comment>
-  <w:comment w:id="26" w:author="Mauricio Capobianco Lopes [2]" w:date="2021-12-15T23:09:00Z" w:initials="MCL">
+  <w:comment w:id="26" w:author="Mauricio Capobianco Lopes" w:date="2021-12-15T23:09:00Z" w:initials="MCL">
     <w:p>
       <w:pPr>
         <w:pStyle w:val="Textodecomentrio"/>
@@ -30465,7 +30531,7 @@
       </w:r>
     </w:p>
   </w:comment>
-  <w:comment w:id="27" w:author="Mauricio Capobianco Lopes [2]" w:date="2021-12-15T23:10:00Z" w:initials="MCL">
+  <w:comment w:id="27" w:author="Mauricio Capobianco Lopes" w:date="2021-12-15T23:10:00Z" w:initials="MCL">
     <w:p>
       <w:pPr>
         <w:pStyle w:val="Textodecomentrio"/>
@@ -30481,7 +30547,7 @@
       </w:r>
     </w:p>
   </w:comment>
-  <w:comment w:id="28" w:author="Mauricio Capobianco Lopes [2]" w:date="2021-12-15T23:10:00Z" w:initials="MCL">
+  <w:comment w:id="28" w:author="Mauricio Capobianco Lopes" w:date="2021-12-15T23:10:00Z" w:initials="MCL">
     <w:p>
       <w:pPr>
         <w:pStyle w:val="Textodecomentrio"/>
@@ -30497,7 +30563,7 @@
       </w:r>
     </w:p>
   </w:comment>
-  <w:comment w:id="29" w:author="Mauricio Capobianco Lopes [2]" w:date="2021-12-15T23:11:00Z" w:initials="MCL">
+  <w:comment w:id="29" w:author="Mauricio Capobianco Lopes" w:date="2021-12-15T23:11:00Z" w:initials="MCL">
     <w:p>
       <w:pPr>
         <w:pStyle w:val="Textodecomentrio"/>
@@ -30513,7 +30579,7 @@
       </w:r>
     </w:p>
   </w:comment>
-  <w:comment w:id="30" w:author="Mauricio Capobianco Lopes [2]" w:date="2021-12-15T23:12:00Z" w:initials="MCL">
+  <w:comment w:id="30" w:author="Mauricio Capobianco Lopes" w:date="2021-12-15T23:12:00Z" w:initials="MCL">
     <w:p>
       <w:pPr>
         <w:pStyle w:val="Textodecomentrio"/>
@@ -30529,7 +30595,7 @@
       </w:r>
     </w:p>
   </w:comment>
-  <w:comment w:id="31" w:author="Mauricio Capobianco Lopes [2]" w:date="2021-12-15T23:12:00Z" w:initials="MCL">
+  <w:comment w:id="31" w:author="Mauricio Capobianco Lopes" w:date="2021-12-15T23:12:00Z" w:initials="MCL">
     <w:p>
       <w:pPr>
         <w:pStyle w:val="Textodecomentrio"/>
@@ -30545,7 +30611,7 @@
       </w:r>
     </w:p>
   </w:comment>
-  <w:comment w:id="32" w:author="Mauricio Capobianco Lopes [2]" w:date="2021-12-15T23:13:00Z" w:initials="MCL">
+  <w:comment w:id="32" w:author="Mauricio Capobianco Lopes" w:date="2021-12-15T23:13:00Z" w:initials="MCL">
     <w:p>
       <w:pPr>
         <w:pStyle w:val="Textodecomentrio"/>
@@ -30561,7 +30627,7 @@
       </w:r>
     </w:p>
   </w:comment>
-  <w:comment w:id="33" w:author="Mauricio Capobianco Lopes [2]" w:date="2021-12-15T23:13:00Z" w:initials="MCL">
+  <w:comment w:id="33" w:author="Mauricio Capobianco Lopes" w:date="2021-12-15T23:13:00Z" w:initials="MCL">
     <w:p>
       <w:pPr>
         <w:pStyle w:val="Textodecomentrio"/>
@@ -30577,7 +30643,7 @@
       </w:r>
     </w:p>
   </w:comment>
-  <w:comment w:id="34" w:author="Mauricio Capobianco Lopes [2]" w:date="2021-12-15T23:13:00Z" w:initials="MCL">
+  <w:comment w:id="34" w:author="Mauricio Capobianco Lopes" w:date="2021-12-15T23:13:00Z" w:initials="MCL">
     <w:p>
       <w:pPr>
         <w:pStyle w:val="Textodecomentrio"/>
@@ -30593,7 +30659,7 @@
       </w:r>
     </w:p>
   </w:comment>
-  <w:comment w:id="35" w:author="Mauricio Capobianco Lopes [2]" w:date="2021-12-15T23:14:00Z" w:initials="MCL">
+  <w:comment w:id="35" w:author="Mauricio Capobianco Lopes" w:date="2021-12-15T23:14:00Z" w:initials="MCL">
     <w:p>
       <w:pPr>
         <w:pStyle w:val="Textodecomentrio"/>
@@ -30609,7 +30675,7 @@
       </w:r>
     </w:p>
   </w:comment>
-  <w:comment w:id="36" w:author="Mauricio Capobianco Lopes [2]" w:date="2021-12-15T23:14:00Z" w:initials="MCL">
+  <w:comment w:id="36" w:author="Mauricio Capobianco Lopes" w:date="2021-12-15T23:14:00Z" w:initials="MCL">
     <w:p>
       <w:pPr>
         <w:pStyle w:val="Textodecomentrio"/>
@@ -30625,7 +30691,7 @@
       </w:r>
     </w:p>
   </w:comment>
-  <w:comment w:id="37" w:author="Mauricio Capobianco Lopes [2]" w:date="2021-12-15T23:15:00Z" w:initials="MCL">
+  <w:comment w:id="37" w:author="Mauricio Capobianco Lopes" w:date="2021-12-15T23:15:00Z" w:initials="MCL">
     <w:p>
       <w:pPr>
         <w:pStyle w:val="Textodecomentrio"/>
@@ -30641,7 +30707,7 @@
       </w:r>
     </w:p>
   </w:comment>
-  <w:comment w:id="38" w:author="Mauricio Capobianco Lopes [2]" w:date="2021-12-15T23:21:00Z" w:initials="MCL">
+  <w:comment w:id="38" w:author="Mauricio Capobianco Lopes" w:date="2021-12-15T23:21:00Z" w:initials="MCL">
     <w:p>
       <w:pPr>
         <w:pStyle w:val="Textodecomentrio"/>
@@ -30657,7 +30723,7 @@
       </w:r>
     </w:p>
   </w:comment>
-  <w:comment w:id="39" w:author="Mauricio Capobianco Lopes [2]" w:date="2021-12-15T22:48:00Z" w:initials="MCL">
+  <w:comment w:id="39" w:author="Mauricio Capobianco Lopes" w:date="2021-12-15T22:48:00Z" w:initials="MCL">
     <w:p>
       <w:pPr>
         <w:pStyle w:val="Textodecomentrio"/>
@@ -30685,7 +30751,7 @@
       </w:r>
     </w:p>
   </w:comment>
-  <w:comment w:id="40" w:author="Mauricio Capobianco Lopes [2]" w:date="2021-12-15T22:49:00Z" w:initials="MCL">
+  <w:comment w:id="40" w:author="Mauricio Capobianco Lopes" w:date="2021-12-15T22:49:00Z" w:initials="MCL">
     <w:p>
       <w:pPr>
         <w:pStyle w:val="Textodecomentrio"/>
@@ -30701,7 +30767,7 @@
       </w:r>
     </w:p>
   </w:comment>
-  <w:comment w:id="41" w:author="Mauricio Capobianco Lopes [2]" w:date="2021-12-15T23:16:00Z" w:initials="MCL">
+  <w:comment w:id="41" w:author="Mauricio Capobianco Lopes" w:date="2021-12-15T23:16:00Z" w:initials="MCL">
     <w:p>
       <w:pPr>
         <w:pStyle w:val="Textodecomentrio"/>
@@ -30717,7 +30783,7 @@
       </w:r>
     </w:p>
   </w:comment>
-  <w:comment w:id="42" w:author="Mauricio Capobianco Lopes [2]" w:date="2021-12-15T23:15:00Z" w:initials="MCL">
+  <w:comment w:id="42" w:author="Mauricio Capobianco Lopes" w:date="2021-12-15T23:15:00Z" w:initials="MCL">
     <w:p>
       <w:pPr>
         <w:pStyle w:val="Textodecomentrio"/>
@@ -30733,7 +30799,7 @@
       </w:r>
     </w:p>
   </w:comment>
-  <w:comment w:id="43" w:author="Mauricio Capobianco Lopes [2]" w:date="2021-12-15T23:18:00Z" w:initials="MCL">
+  <w:comment w:id="43" w:author="Mauricio Capobianco Lopes" w:date="2021-12-15T23:18:00Z" w:initials="MCL">
     <w:p>
       <w:pPr>
         <w:pStyle w:val="Textodecomentrio"/>
@@ -30760,7 +30826,7 @@
       </w:r>
     </w:p>
   </w:comment>
-  <w:comment w:id="44" w:author="Mauricio Capobianco Lopes [2]" w:date="2021-12-15T23:15:00Z" w:initials="MCL">
+  <w:comment w:id="44" w:author="Mauricio Capobianco Lopes" w:date="2021-12-15T23:15:00Z" w:initials="MCL">
     <w:p>
       <w:pPr>
         <w:pStyle w:val="Textodecomentrio"/>
@@ -30776,7 +30842,7 @@
       </w:r>
     </w:p>
   </w:comment>
-  <w:comment w:id="45" w:author="Mauricio Capobianco Lopes [2]" w:date="2021-12-15T23:20:00Z" w:initials="MCL">
+  <w:comment w:id="45" w:author="Mauricio Capobianco Lopes" w:date="2021-12-15T23:20:00Z" w:initials="MCL">
     <w:p>
       <w:pPr>
         <w:pStyle w:val="Textodecomentrio"/>
@@ -30792,7 +30858,7 @@
       </w:r>
     </w:p>
   </w:comment>
-  <w:comment w:id="46" w:author="Mauricio Capobianco Lopes" w:date="2021-10-15T17:15:00Z" w:initials="MCL">
+  <w:comment w:id="46" w:author="Mauricio Capobianco Lopes [2]" w:date="2021-10-15T17:15:00Z" w:initials="MCL">
     <w:p>
       <w:pPr>
         <w:pStyle w:val="Textodecomentrio"/>
@@ -30808,7 +30874,7 @@
       </w:r>
     </w:p>
   </w:comment>
-  <w:comment w:id="47" w:author="Mauricio Capobianco Lopes" w:date="2021-10-15T17:16:00Z" w:initials="MCL">
+  <w:comment w:id="47" w:author="Mauricio Capobianco Lopes [2]" w:date="2021-10-15T17:16:00Z" w:initials="MCL">
     <w:p>
       <w:pPr>
         <w:pStyle w:val="Textodecomentrio"/>
@@ -30824,7 +30890,7 @@
       </w:r>
     </w:p>
   </w:comment>
-  <w:comment w:id="48" w:author="Mauricio Capobianco Lopes" w:date="2021-10-15T17:16:00Z" w:initials="MCL">
+  <w:comment w:id="48" w:author="Mauricio Capobianco Lopes [2]" w:date="2021-10-15T17:16:00Z" w:initials="MCL">
     <w:p>
       <w:pPr>
         <w:pStyle w:val="Textodecomentrio"/>
@@ -30840,7 +30906,7 @@
       </w:r>
     </w:p>
   </w:comment>
-  <w:comment w:id="49" w:author="Mauricio Capobianco Lopes" w:date="2021-10-15T17:16:00Z" w:initials="MCL">
+  <w:comment w:id="49" w:author="Mauricio Capobianco Lopes [2]" w:date="2021-10-15T17:16:00Z" w:initials="MCL">
     <w:p>
       <w:pPr>
         <w:pStyle w:val="Textodecomentrio"/>
@@ -30856,7 +30922,7 @@
       </w:r>
     </w:p>
   </w:comment>
-  <w:comment w:id="50" w:author="Mauricio Capobianco Lopes" w:date="2021-10-15T17:16:00Z" w:initials="MCL">
+  <w:comment w:id="50" w:author="Mauricio Capobianco Lopes [2]" w:date="2021-10-15T17:16:00Z" w:initials="MCL">
     <w:p>
       <w:pPr>
         <w:pStyle w:val="Textodecomentrio"/>
@@ -30877,7 +30943,7 @@
       </w:pPr>
     </w:p>
   </w:comment>
-  <w:comment w:id="51" w:author="Mauricio Capobianco Lopes" w:date="2021-10-15T17:17:00Z" w:initials="MCL">
+  <w:comment w:id="51" w:author="Mauricio Capobianco Lopes [2]" w:date="2021-10-15T17:17:00Z" w:initials="MCL">
     <w:p>
       <w:pPr>
         <w:pStyle w:val="Textodecomentrio"/>
@@ -30893,7 +30959,7 @@
       </w:r>
     </w:p>
   </w:comment>
-  <w:comment w:id="52" w:author="Mauricio Capobianco Lopes [2]" w:date="2021-12-15T23:22:00Z" w:initials="MCL">
+  <w:comment w:id="52" w:author="Mauricio Capobianco Lopes" w:date="2021-12-15T23:22:00Z" w:initials="MCL">
     <w:p>
       <w:pPr>
         <w:pStyle w:val="Textodecomentrio"/>
@@ -30909,7 +30975,7 @@
       </w:r>
     </w:p>
   </w:comment>
-  <w:comment w:id="53" w:author="Mauricio Capobianco Lopes" w:date="2021-10-15T17:18:00Z" w:initials="MCL">
+  <w:comment w:id="53" w:author="Mauricio Capobianco Lopes [2]" w:date="2021-10-15T17:18:00Z" w:initials="MCL">
     <w:p>
       <w:pPr>
         <w:pStyle w:val="Textodecomentrio"/>
@@ -30925,7 +30991,7 @@
       </w:r>
     </w:p>
   </w:comment>
-  <w:comment w:id="54" w:author="Mauricio Capobianco Lopes" w:date="2021-10-15T17:19:00Z" w:initials="MCL">
+  <w:comment w:id="54" w:author="Mauricio Capobianco Lopes [2]" w:date="2021-10-15T17:19:00Z" w:initials="MCL">
     <w:p>
       <w:pPr>
         <w:pStyle w:val="Textodecomentrio"/>
@@ -30941,7 +31007,7 @@
       </w:r>
     </w:p>
   </w:comment>
-  <w:comment w:id="55" w:author="Mauricio Capobianco Lopes" w:date="2021-10-15T17:19:00Z" w:initials="MCL">
+  <w:comment w:id="55" w:author="Mauricio Capobianco Lopes [2]" w:date="2021-10-15T17:19:00Z" w:initials="MCL">
     <w:p>
       <w:pPr>
         <w:pStyle w:val="Textodecomentrio"/>
@@ -30960,7 +31026,7 @@
       </w:r>
     </w:p>
   </w:comment>
-  <w:comment w:id="56" w:author="Mauricio Capobianco Lopes" w:date="2021-10-15T16:43:00Z" w:initials="MCL">
+  <w:comment w:id="56" w:author="Mauricio Capobianco Lopes [2]" w:date="2021-10-15T16:43:00Z" w:initials="MCL">
     <w:p>
       <w:pPr>
         <w:pStyle w:val="Textodecomentrio"/>
@@ -30979,7 +31045,7 @@
       </w:r>
     </w:p>
   </w:comment>
-  <w:comment w:id="57" w:author="Mauricio Capobianco Lopes" w:date="2021-10-15T17:19:00Z" w:initials="MCL">
+  <w:comment w:id="57" w:author="Mauricio Capobianco Lopes [2]" w:date="2021-10-15T17:19:00Z" w:initials="MCL">
     <w:p>
       <w:pPr>
         <w:pStyle w:val="Textodecomentrio"/>
@@ -32116,7 +32182,7 @@
       </w:r>
     </w:p>
   </w:comment>
-  <w:comment w:id="160" w:author="Mauricio Capobianco Lopes" w:date="2021-10-15T16:16:00Z" w:initials="MCL">
+  <w:comment w:id="160" w:author="Mauricio Capobianco Lopes [2]" w:date="2021-10-15T16:16:00Z" w:initials="MCL">
     <w:p>
       <w:pPr>
         <w:pStyle w:val="Textodecomentrio"/>
@@ -32132,7 +32198,7 @@
       </w:r>
     </w:p>
   </w:comment>
-  <w:comment w:id="161" w:author="Mauricio Capobianco Lopes" w:date="2021-10-15T16:16:00Z" w:initials="MCL">
+  <w:comment w:id="161" w:author="Mauricio Capobianco Lopes [2]" w:date="2021-10-15T16:16:00Z" w:initials="MCL">
     <w:p>
       <w:pPr>
         <w:pStyle w:val="Textodecomentrio"/>
@@ -32148,7 +32214,7 @@
       </w:r>
     </w:p>
   </w:comment>
-  <w:comment w:id="162" w:author="Mauricio Capobianco Lopes" w:date="2021-10-15T16:29:00Z" w:initials="MCL">
+  <w:comment w:id="162" w:author="Mauricio Capobianco Lopes [2]" w:date="2021-10-15T16:29:00Z" w:initials="MCL">
     <w:p>
       <w:pPr>
         <w:pStyle w:val="Textodecomentrio"/>
@@ -32164,7 +32230,7 @@
       </w:r>
     </w:p>
   </w:comment>
-  <w:comment w:id="163" w:author="Mauricio Capobianco Lopes" w:date="2021-10-15T16:29:00Z" w:initials="MCL">
+  <w:comment w:id="163" w:author="Mauricio Capobianco Lopes [2]" w:date="2021-10-15T16:29:00Z" w:initials="MCL">
     <w:p>
       <w:pPr>
         <w:pStyle w:val="Textodecomentrio"/>
@@ -32180,7 +32246,7 @@
       </w:r>
     </w:p>
   </w:comment>
-  <w:comment w:id="164" w:author="Mauricio Capobianco Lopes" w:date="2021-10-15T16:30:00Z" w:initials="MCL">
+  <w:comment w:id="164" w:author="Mauricio Capobianco Lopes [2]" w:date="2021-10-15T16:30:00Z" w:initials="MCL">
     <w:p>
       <w:pPr>
         <w:pStyle w:val="Textodecomentrio"/>
@@ -32204,7 +32270,7 @@
       </w:r>
     </w:p>
   </w:comment>
-  <w:comment w:id="165" w:author="Mauricio Capobianco Lopes" w:date="2021-10-15T16:32:00Z" w:initials="MCL">
+  <w:comment w:id="165" w:author="Mauricio Capobianco Lopes [2]" w:date="2021-10-15T16:32:00Z" w:initials="MCL">
     <w:p>
       <w:pPr>
         <w:pStyle w:val="Textodecomentrio"/>
@@ -32220,7 +32286,7 @@
       </w:r>
     </w:p>
   </w:comment>
-  <w:comment w:id="166" w:author="Mauricio Capobianco Lopes" w:date="2021-10-15T16:54:00Z" w:initials="MCL">
+  <w:comment w:id="166" w:author="Mauricio Capobianco Lopes [2]" w:date="2021-10-15T16:54:00Z" w:initials="MCL">
     <w:p>
       <w:pPr>
         <w:pStyle w:val="Textodecomentrio"/>
@@ -32236,7 +32302,7 @@
       </w:r>
     </w:p>
   </w:comment>
-  <w:comment w:id="167" w:author="Mauricio Capobianco Lopes" w:date="2021-10-15T16:44:00Z" w:initials="MCL">
+  <w:comment w:id="167" w:author="Mauricio Capobianco Lopes [2]" w:date="2021-10-15T16:44:00Z" w:initials="MCL">
     <w:p>
       <w:pPr>
         <w:pStyle w:val="Textodecomentrio"/>
@@ -32252,7 +32318,7 @@
       </w:r>
     </w:p>
   </w:comment>
-  <w:comment w:id="168" w:author="Mauricio Capobianco Lopes" w:date="2021-10-15T16:46:00Z" w:initials="MCL">
+  <w:comment w:id="168" w:author="Mauricio Capobianco Lopes [2]" w:date="2021-10-15T16:46:00Z" w:initials="MCL">
     <w:p>
       <w:pPr>
         <w:pStyle w:val="Textodecomentrio"/>
@@ -32268,7 +32334,7 @@
       </w:r>
     </w:p>
   </w:comment>
-  <w:comment w:id="169" w:author="Mauricio Capobianco Lopes" w:date="2021-10-15T16:48:00Z" w:initials="MCL">
+  <w:comment w:id="169" w:author="Mauricio Capobianco Lopes [2]" w:date="2021-10-15T16:48:00Z" w:initials="MCL">
     <w:p>
       <w:pPr>
         <w:pStyle w:val="Textodecomentrio"/>
@@ -32284,7 +32350,7 @@
       </w:r>
     </w:p>
   </w:comment>
-  <w:comment w:id="170" w:author="Mauricio Capobianco Lopes" w:date="2021-10-15T16:47:00Z" w:initials="MCL">
+  <w:comment w:id="170" w:author="Mauricio Capobianco Lopes [2]" w:date="2021-10-15T16:47:00Z" w:initials="MCL">
     <w:p>
       <w:pPr>
         <w:pStyle w:val="Textodecomentrio"/>
@@ -32300,7 +32366,7 @@
       </w:r>
     </w:p>
   </w:comment>
-  <w:comment w:id="171" w:author="Mauricio Capobianco Lopes" w:date="2021-10-15T16:47:00Z" w:initials="MCL">
+  <w:comment w:id="171" w:author="Mauricio Capobianco Lopes [2]" w:date="2021-10-15T16:47:00Z" w:initials="MCL">
     <w:p>
       <w:pPr>
         <w:pStyle w:val="Textodecomentrio"/>
@@ -32316,7 +32382,7 @@
       </w:r>
     </w:p>
   </w:comment>
-  <w:comment w:id="172" w:author="Mauricio Capobianco Lopes" w:date="2021-10-15T16:47:00Z" w:initials="MCL">
+  <w:comment w:id="172" w:author="Mauricio Capobianco Lopes [2]" w:date="2021-10-15T16:47:00Z" w:initials="MCL">
     <w:p>
       <w:pPr>
         <w:pStyle w:val="Textodecomentrio"/>
@@ -32332,7 +32398,7 @@
       </w:r>
     </w:p>
   </w:comment>
-  <w:comment w:id="173" w:author="Mauricio Capobianco Lopes" w:date="2021-10-15T16:49:00Z" w:initials="MCL">
+  <w:comment w:id="173" w:author="Mauricio Capobianco Lopes [2]" w:date="2021-10-15T16:49:00Z" w:initials="MCL">
     <w:p>
       <w:pPr>
         <w:pStyle w:val="Textodecomentrio"/>
@@ -32348,7 +32414,7 @@
       </w:r>
     </w:p>
   </w:comment>
-  <w:comment w:id="174" w:author="Mauricio Capobianco Lopes" w:date="2021-10-15T16:50:00Z" w:initials="MCL">
+  <w:comment w:id="174" w:author="Mauricio Capobianco Lopes [2]" w:date="2021-10-15T16:50:00Z" w:initials="MCL">
     <w:p>
       <w:pPr>
         <w:pStyle w:val="Textodecomentrio"/>
@@ -32364,7 +32430,7 @@
       </w:r>
     </w:p>
   </w:comment>
-  <w:comment w:id="175" w:author="Mauricio Capobianco Lopes" w:date="2021-10-15T16:50:00Z" w:initials="MCL">
+  <w:comment w:id="175" w:author="Mauricio Capobianco Lopes [2]" w:date="2021-10-15T16:50:00Z" w:initials="MCL">
     <w:p>
       <w:pPr>
         <w:pStyle w:val="Textodecomentrio"/>
@@ -32380,7 +32446,7 @@
       </w:r>
     </w:p>
   </w:comment>
-  <w:comment w:id="176" w:author="Mauricio Capobianco Lopes" w:date="2021-10-15T16:55:00Z" w:initials="MCL">
+  <w:comment w:id="176" w:author="Mauricio Capobianco Lopes [2]" w:date="2021-10-15T16:55:00Z" w:initials="MCL">
     <w:p>
       <w:pPr>
         <w:pStyle w:val="Textodecomentrio"/>
@@ -32396,7 +32462,7 @@
       </w:r>
     </w:p>
   </w:comment>
-  <w:comment w:id="177" w:author="Mauricio Capobianco Lopes" w:date="2021-10-15T16:55:00Z" w:initials="MCL">
+  <w:comment w:id="177" w:author="Mauricio Capobianco Lopes [2]" w:date="2021-10-15T16:55:00Z" w:initials="MCL">
     <w:p>
       <w:pPr>
         <w:pStyle w:val="Textodecomentrio"/>
@@ -32425,7 +32491,7 @@
       </w:r>
     </w:p>
   </w:comment>
-  <w:comment w:id="178" w:author="Mauricio Capobianco Lopes" w:date="2021-10-15T16:56:00Z" w:initials="MCL">
+  <w:comment w:id="178" w:author="Mauricio Capobianco Lopes [2]" w:date="2021-10-15T16:56:00Z" w:initials="MCL">
     <w:p>
       <w:pPr>
         <w:pStyle w:val="Textodecomentrio"/>
@@ -32441,7 +32507,7 @@
       </w:r>
     </w:p>
   </w:comment>
-  <w:comment w:id="179" w:author="Mauricio Capobianco Lopes" w:date="2021-10-15T16:57:00Z" w:initials="MCL">
+  <w:comment w:id="179" w:author="Mauricio Capobianco Lopes [2]" w:date="2021-10-15T16:57:00Z" w:initials="MCL">
     <w:p>
       <w:pPr>
         <w:pStyle w:val="Textodecomentrio"/>
@@ -32457,7 +32523,7 @@
       </w:r>
     </w:p>
   </w:comment>
-  <w:comment w:id="180" w:author="Mauricio Capobianco Lopes" w:date="2021-10-15T16:57:00Z" w:initials="MCL">
+  <w:comment w:id="180" w:author="Mauricio Capobianco Lopes [2]" w:date="2021-10-15T16:57:00Z" w:initials="MCL">
     <w:p>
       <w:pPr>
         <w:pStyle w:val="Textodecomentrio"/>
@@ -32473,7 +32539,7 @@
       </w:r>
     </w:p>
   </w:comment>
-  <w:comment w:id="181" w:author="Mauricio Capobianco Lopes" w:date="2021-10-15T16:58:00Z" w:initials="MCL">
+  <w:comment w:id="181" w:author="Mauricio Capobianco Lopes [2]" w:date="2021-10-15T16:58:00Z" w:initials="MCL">
     <w:p>
       <w:pPr>
         <w:pStyle w:val="Textodecomentrio"/>
@@ -32489,7 +32555,7 @@
       </w:r>
     </w:p>
   </w:comment>
-  <w:comment w:id="182" w:author="Mauricio Capobianco Lopes" w:date="2021-10-15T16:58:00Z" w:initials="MCL">
+  <w:comment w:id="182" w:author="Mauricio Capobianco Lopes [2]" w:date="2021-10-15T16:58:00Z" w:initials="MCL">
     <w:p>
       <w:pPr>
         <w:pStyle w:val="Textodecomentrio"/>
@@ -32505,7 +32571,7 @@
       </w:r>
     </w:p>
   </w:comment>
-  <w:comment w:id="183" w:author="Mauricio Capobianco Lopes" w:date="2021-10-15T16:59:00Z" w:initials="MCL">
+  <w:comment w:id="183" w:author="Mauricio Capobianco Lopes [2]" w:date="2021-10-15T16:59:00Z" w:initials="MCL">
     <w:p>
       <w:pPr>
         <w:pStyle w:val="Textodecomentrio"/>
@@ -32521,7 +32587,7 @@
       </w:r>
     </w:p>
   </w:comment>
-  <w:comment w:id="184" w:author="Mauricio Capobianco Lopes" w:date="2021-10-15T16:59:00Z" w:initials="MCL">
+  <w:comment w:id="184" w:author="Mauricio Capobianco Lopes [2]" w:date="2021-10-15T16:59:00Z" w:initials="MCL">
     <w:p>
       <w:pPr>
         <w:pStyle w:val="Textodecomentrio"/>
@@ -32537,7 +32603,7 @@
       </w:r>
     </w:p>
   </w:comment>
-  <w:comment w:id="185" w:author="Mauricio Capobianco Lopes" w:date="2021-10-15T17:00:00Z" w:initials="MCL">
+  <w:comment w:id="185" w:author="Mauricio Capobianco Lopes [2]" w:date="2021-10-15T17:00:00Z" w:initials="MCL">
     <w:p>
       <w:pPr>
         <w:pStyle w:val="Textodecomentrio"/>
@@ -32553,7 +32619,7 @@
       </w:r>
     </w:p>
   </w:comment>
-  <w:comment w:id="186" w:author="Mauricio Capobianco Lopes" w:date="2021-10-15T17:01:00Z" w:initials="MCL">
+  <w:comment w:id="186" w:author="Mauricio Capobianco Lopes [2]" w:date="2021-10-15T17:01:00Z" w:initials="MCL">
     <w:p>
       <w:pPr>
         <w:pStyle w:val="Textodecomentrio"/>
@@ -32569,7 +32635,7 @@
       </w:r>
     </w:p>
   </w:comment>
-  <w:comment w:id="187" w:author="Mauricio Capobianco Lopes" w:date="2021-10-15T17:01:00Z" w:initials="MCL">
+  <w:comment w:id="187" w:author="Mauricio Capobianco Lopes [2]" w:date="2021-10-15T17:01:00Z" w:initials="MCL">
     <w:p>
       <w:pPr>
         <w:pStyle w:val="Textodecomentrio"/>
@@ -32585,7 +32651,7 @@
       </w:r>
     </w:p>
   </w:comment>
-  <w:comment w:id="188" w:author="Mauricio Capobianco Lopes" w:date="2021-10-15T17:03:00Z" w:initials="MCL">
+  <w:comment w:id="188" w:author="Mauricio Capobianco Lopes [2]" w:date="2021-10-15T17:03:00Z" w:initials="MCL">
     <w:p>
       <w:pPr>
         <w:pStyle w:val="Textodecomentrio"/>
@@ -32601,7 +32667,7 @@
       </w:r>
     </w:p>
   </w:comment>
-  <w:comment w:id="189" w:author="Mauricio Capobianco Lopes" w:date="2021-10-15T17:03:00Z" w:initials="MCL">
+  <w:comment w:id="189" w:author="Mauricio Capobianco Lopes [2]" w:date="2021-10-15T17:03:00Z" w:initials="MCL">
     <w:p>
       <w:pPr>
         <w:pStyle w:val="Textodecomentrio"/>
@@ -32617,7 +32683,7 @@
       </w:r>
     </w:p>
   </w:comment>
-  <w:comment w:id="190" w:author="Mauricio Capobianco Lopes" w:date="2021-10-15T17:02:00Z" w:initials="MCL">
+  <w:comment w:id="190" w:author="Mauricio Capobianco Lopes [2]" w:date="2021-10-15T17:02:00Z" w:initials="MCL">
     <w:p>
       <w:pPr>
         <w:pStyle w:val="Textodecomentrio"/>
@@ -32633,7 +32699,7 @@
       </w:r>
     </w:p>
   </w:comment>
-  <w:comment w:id="191" w:author="Mauricio Capobianco Lopes" w:date="2021-10-15T17:04:00Z" w:initials="MCL">
+  <w:comment w:id="191" w:author="Mauricio Capobianco Lopes [2]" w:date="2021-10-15T17:04:00Z" w:initials="MCL">
     <w:p>
       <w:pPr>
         <w:pStyle w:val="Textodecomentrio"/>
@@ -32649,7 +32715,7 @@
       </w:r>
     </w:p>
   </w:comment>
-  <w:comment w:id="192" w:author="Mauricio Capobianco Lopes" w:date="2021-10-15T17:05:00Z" w:initials="MCL">
+  <w:comment w:id="192" w:author="Mauricio Capobianco Lopes [2]" w:date="2021-10-15T17:05:00Z" w:initials="MCL">
     <w:p>
       <w:pPr>
         <w:pStyle w:val="Textodecomentrio"/>
@@ -32665,7 +32731,7 @@
       </w:r>
     </w:p>
   </w:comment>
-  <w:comment w:id="193" w:author="Mauricio Capobianco Lopes" w:date="2021-10-15T17:05:00Z" w:initials="MCL">
+  <w:comment w:id="193" w:author="Mauricio Capobianco Lopes [2]" w:date="2021-10-15T17:05:00Z" w:initials="MCL">
     <w:p>
       <w:pPr>
         <w:pStyle w:val="Textodecomentrio"/>
@@ -32681,7 +32747,7 @@
       </w:r>
     </w:p>
   </w:comment>
-  <w:comment w:id="194" w:author="Mauricio Capobianco Lopes" w:date="2021-10-15T17:07:00Z" w:initials="MCL">
+  <w:comment w:id="194" w:author="Mauricio Capobianco Lopes [2]" w:date="2021-10-15T17:07:00Z" w:initials="MCL">
     <w:p>
       <w:pPr>
         <w:pStyle w:val="Textodecomentrio"/>
@@ -32697,7 +32763,7 @@
       </w:r>
     </w:p>
   </w:comment>
-  <w:comment w:id="195" w:author="Mauricio Capobianco Lopes" w:date="2021-10-15T17:07:00Z" w:initials="MCL">
+  <w:comment w:id="195" w:author="Mauricio Capobianco Lopes [2]" w:date="2021-10-15T17:07:00Z" w:initials="MCL">
     <w:p>
       <w:pPr>
         <w:pStyle w:val="Textodecomentrio"/>
@@ -32713,7 +32779,7 @@
       </w:r>
     </w:p>
   </w:comment>
-  <w:comment w:id="196" w:author="Mauricio Capobianco Lopes" w:date="2021-10-15T17:08:00Z" w:initials="MCL">
+  <w:comment w:id="196" w:author="Mauricio Capobianco Lopes [2]" w:date="2021-10-15T17:08:00Z" w:initials="MCL">
     <w:p>
       <w:pPr>
         <w:pStyle w:val="Textodecomentrio"/>
@@ -32729,7 +32795,7 @@
       </w:r>
     </w:p>
   </w:comment>
-  <w:comment w:id="197" w:author="Mauricio Capobianco Lopes" w:date="2021-10-15T17:08:00Z" w:initials="MCL">
+  <w:comment w:id="197" w:author="Mauricio Capobianco Lopes [2]" w:date="2021-10-15T17:08:00Z" w:initials="MCL">
     <w:p>
       <w:pPr>
         <w:pStyle w:val="Textodecomentrio"/>
@@ -32745,7 +32811,7 @@
       </w:r>
     </w:p>
   </w:comment>
-  <w:comment w:id="198" w:author="Mauricio Capobianco Lopes" w:date="2021-10-15T17:09:00Z" w:initials="MCL">
+  <w:comment w:id="198" w:author="Mauricio Capobianco Lopes [2]" w:date="2021-10-15T17:09:00Z" w:initials="MCL">
     <w:p>
       <w:pPr>
         <w:pStyle w:val="Textodecomentrio"/>
@@ -32761,7 +32827,7 @@
       </w:r>
     </w:p>
   </w:comment>
-  <w:comment w:id="200" w:author="Mauricio Capobianco Lopes" w:date="2021-10-15T17:09:00Z" w:initials="MCL">
+  <w:comment w:id="200" w:author="Mauricio Capobianco Lopes [2]" w:date="2021-10-15T17:09:00Z" w:initials="MCL">
     <w:p>
       <w:pPr>
         <w:pStyle w:val="Textodecomentrio"/>
@@ -32777,7 +32843,7 @@
       </w:r>
     </w:p>
   </w:comment>
-  <w:comment w:id="199" w:author="Mauricio Capobianco Lopes" w:date="2021-10-15T17:10:00Z" w:initials="MCL">
+  <w:comment w:id="199" w:author="Mauricio Capobianco Lopes [2]" w:date="2021-10-15T17:10:00Z" w:initials="MCL">
     <w:p>
       <w:pPr>
         <w:pStyle w:val="Textodecomentrio"/>
@@ -32793,7 +32859,7 @@
       </w:r>
     </w:p>
   </w:comment>
-  <w:comment w:id="201" w:author="Mauricio Capobianco Lopes" w:date="2021-10-15T17:10:00Z" w:initials="MCL">
+  <w:comment w:id="201" w:author="Mauricio Capobianco Lopes [2]" w:date="2021-10-15T17:10:00Z" w:initials="MCL">
     <w:p>
       <w:pPr>
         <w:pStyle w:val="Textodecomentrio"/>
@@ -32809,7 +32875,7 @@
       </w:r>
     </w:p>
   </w:comment>
-  <w:comment w:id="202" w:author="Mauricio Capobianco Lopes" w:date="2021-10-15T17:12:00Z" w:initials="MCL">
+  <w:comment w:id="202" w:author="Mauricio Capobianco Lopes [2]" w:date="2021-10-15T17:12:00Z" w:initials="MCL">
     <w:p>
       <w:pPr>
         <w:pStyle w:val="Textodecomentrio"/>
@@ -32825,7 +32891,7 @@
       </w:r>
     </w:p>
   </w:comment>
-  <w:comment w:id="203" w:author="Mauricio Capobianco Lopes" w:date="2021-10-15T17:13:00Z" w:initials="MCL">
+  <w:comment w:id="203" w:author="Mauricio Capobianco Lopes [2]" w:date="2021-10-15T17:13:00Z" w:initials="MCL">
     <w:p>
       <w:pPr>
         <w:pStyle w:val="Textodecomentrio"/>
@@ -32841,7 +32907,7 @@
       </w:r>
     </w:p>
   </w:comment>
-  <w:comment w:id="204" w:author="Mauricio Capobianco Lopes" w:date="2021-10-15T17:13:00Z" w:initials="MCL">
+  <w:comment w:id="204" w:author="Mauricio Capobianco Lopes [2]" w:date="2021-10-15T17:13:00Z" w:initials="MCL">
     <w:p>
       <w:pPr>
         <w:pStyle w:val="Textodecomentrio"/>
@@ -32857,7 +32923,7 @@
       </w:r>
     </w:p>
   </w:comment>
-  <w:comment w:id="205" w:author="Mauricio Capobianco Lopes" w:date="2021-10-15T17:14:00Z" w:initials="MCL">
+  <w:comment w:id="205" w:author="Mauricio Capobianco Lopes [2]" w:date="2021-10-15T17:14:00Z" w:initials="MCL">
     <w:p>
       <w:pPr>
         <w:pStyle w:val="Textodecomentrio"/>
@@ -32873,7 +32939,7 @@
       </w:r>
     </w:p>
   </w:comment>
-  <w:comment w:id="206" w:author="Mauricio Capobianco Lopes" w:date="2021-10-15T16:28:00Z" w:initials="MCL">
+  <w:comment w:id="206" w:author="Mauricio Capobianco Lopes [2]" w:date="2021-10-15T16:28:00Z" w:initials="MCL">
     <w:p>
       <w:pPr>
         <w:pStyle w:val="Textodecomentrio"/>
@@ -32889,7 +32955,7 @@
       </w:r>
     </w:p>
   </w:comment>
-  <w:comment w:id="207" w:author="Mauricio Capobianco Lopes" w:date="2021-10-15T16:40:00Z" w:initials="MCL">
+  <w:comment w:id="207" w:author="Mauricio Capobianco Lopes [2]" w:date="2021-10-15T16:40:00Z" w:initials="MCL">
     <w:p>
       <w:pPr>
         <w:pStyle w:val="Textodecomentrio"/>
@@ -32916,7 +32982,7 @@
       </w:r>
     </w:p>
   </w:comment>
-  <w:comment w:id="208" w:author="Mauricio Capobianco Lopes" w:date="2021-10-15T16:13:00Z" w:initials="MCL">
+  <w:comment w:id="208" w:author="Mauricio Capobianco Lopes [2]" w:date="2021-10-15T16:13:00Z" w:initials="MCL">
     <w:p>
       <w:pPr>
         <w:pStyle w:val="Textodecomentrio"/>
@@ -32932,7 +32998,7 @@
       </w:r>
     </w:p>
   </w:comment>
-  <w:comment w:id="209" w:author="Mauricio Capobianco Lopes" w:date="2021-10-15T16:34:00Z" w:initials="MCL">
+  <w:comment w:id="209" w:author="Mauricio Capobianco Lopes [2]" w:date="2021-10-15T16:34:00Z" w:initials="MCL">
     <w:p>
       <w:pPr>
         <w:pStyle w:val="Textodecomentrio"/>
@@ -32948,7 +33014,7 @@
       </w:r>
     </w:p>
   </w:comment>
-  <w:comment w:id="210" w:author="Mauricio Capobianco Lopes" w:date="2021-10-15T16:23:00Z" w:initials="MCL">
+  <w:comment w:id="210" w:author="Mauricio Capobianco Lopes [2]" w:date="2021-10-15T16:23:00Z" w:initials="MCL">
     <w:p>
       <w:pPr>
         <w:pStyle w:val="Textodecomentrio"/>
@@ -32964,7 +33030,7 @@
       </w:r>
     </w:p>
   </w:comment>
-  <w:comment w:id="211" w:author="Mauricio Capobianco Lopes" w:date="2021-10-15T16:24:00Z" w:initials="MCL">
+  <w:comment w:id="211" w:author="Mauricio Capobianco Lopes [2]" w:date="2021-10-15T16:24:00Z" w:initials="MCL">
     <w:p>
       <w:pPr>
         <w:pStyle w:val="Textodecomentrio"/>
@@ -32980,7 +33046,7 @@
       </w:r>
     </w:p>
   </w:comment>
-  <w:comment w:id="212" w:author="Mauricio Capobianco Lopes" w:date="2021-10-15T16:42:00Z" w:initials="MCL">
+  <w:comment w:id="212" w:author="Mauricio Capobianco Lopes [2]" w:date="2021-10-15T16:42:00Z" w:initials="MCL">
     <w:p>
       <w:pPr>
         <w:pStyle w:val="Textodecomentrio"/>
@@ -33004,7 +33070,7 @@
       </w:r>
     </w:p>
   </w:comment>
-  <w:comment w:id="213" w:author="Mauricio Capobianco Lopes" w:date="2021-10-15T16:15:00Z" w:initials="MCL">
+  <w:comment w:id="213" w:author="Mauricio Capobianco Lopes [2]" w:date="2021-10-15T16:15:00Z" w:initials="MCL">
     <w:p>
       <w:pPr>
         <w:pStyle w:val="Textodecomentrio"/>
@@ -33020,7 +33086,7 @@
       </w:r>
     </w:p>
   </w:comment>
-  <w:comment w:id="214" w:author="Mauricio Capobianco Lopes" w:date="2021-10-15T17:15:00Z" w:initials="MCL">
+  <w:comment w:id="214" w:author="Mauricio Capobianco Lopes [2]" w:date="2021-10-15T17:15:00Z" w:initials="MCL">
     <w:p>
       <w:pPr>
         <w:pStyle w:val="Textodecomentrio"/>
@@ -33036,7 +33102,7 @@
       </w:r>
     </w:p>
   </w:comment>
-  <w:comment w:id="215" w:author="Mauricio Capobianco Lopes" w:date="2021-10-15T17:16:00Z" w:initials="MCL">
+  <w:comment w:id="215" w:author="Mauricio Capobianco Lopes [2]" w:date="2021-10-15T17:16:00Z" w:initials="MCL">
     <w:p>
       <w:pPr>
         <w:pStyle w:val="Textodecomentrio"/>
@@ -33052,7 +33118,7 @@
       </w:r>
     </w:p>
   </w:comment>
-  <w:comment w:id="216" w:author="Mauricio Capobianco Lopes" w:date="2021-10-15T17:16:00Z" w:initials="MCL">
+  <w:comment w:id="216" w:author="Mauricio Capobianco Lopes [2]" w:date="2021-10-15T17:16:00Z" w:initials="MCL">
     <w:p>
       <w:pPr>
         <w:pStyle w:val="Textodecomentrio"/>
@@ -33068,7 +33134,7 @@
       </w:r>
     </w:p>
   </w:comment>
-  <w:comment w:id="217" w:author="Mauricio Capobianco Lopes" w:date="2021-10-15T17:16:00Z" w:initials="MCL">
+  <w:comment w:id="217" w:author="Mauricio Capobianco Lopes [2]" w:date="2021-10-15T17:16:00Z" w:initials="MCL">
     <w:p>
       <w:pPr>
         <w:pStyle w:val="Textodecomentrio"/>
@@ -33084,7 +33150,7 @@
       </w:r>
     </w:p>
   </w:comment>
-  <w:comment w:id="218" w:author="Mauricio Capobianco Lopes" w:date="2021-10-15T17:16:00Z" w:initials="MCL">
+  <w:comment w:id="218" w:author="Mauricio Capobianco Lopes [2]" w:date="2021-10-15T17:16:00Z" w:initials="MCL">
     <w:p>
       <w:pPr>
         <w:pStyle w:val="Textodecomentrio"/>
@@ -33105,7 +33171,7 @@
       </w:pPr>
     </w:p>
   </w:comment>
-  <w:comment w:id="219" w:author="Mauricio Capobianco Lopes" w:date="2021-10-15T17:17:00Z" w:initials="MCL">
+  <w:comment w:id="219" w:author="Mauricio Capobianco Lopes [2]" w:date="2021-10-15T17:17:00Z" w:initials="MCL">
     <w:p>
       <w:pPr>
         <w:pStyle w:val="Textodecomentrio"/>
@@ -33121,7 +33187,7 @@
       </w:r>
     </w:p>
   </w:comment>
-  <w:comment w:id="220" w:author="Mauricio Capobianco Lopes" w:date="2021-10-15T17:18:00Z" w:initials="MCL">
+  <w:comment w:id="220" w:author="Mauricio Capobianco Lopes [2]" w:date="2021-10-15T17:18:00Z" w:initials="MCL">
     <w:p>
       <w:pPr>
         <w:pStyle w:val="Textodecomentrio"/>
@@ -33137,7 +33203,7 @@
       </w:r>
     </w:p>
   </w:comment>
-  <w:comment w:id="221" w:author="Mauricio Capobianco Lopes" w:date="2021-10-15T17:18:00Z" w:initials="MCL">
+  <w:comment w:id="221" w:author="Mauricio Capobianco Lopes [2]" w:date="2021-10-15T17:18:00Z" w:initials="MCL">
     <w:p>
       <w:pPr>
         <w:pStyle w:val="Textodecomentrio"/>
@@ -33153,7 +33219,7 @@
       </w:r>
     </w:p>
   </w:comment>
-  <w:comment w:id="222" w:author="Mauricio Capobianco Lopes" w:date="2021-10-15T17:18:00Z" w:initials="MCL">
+  <w:comment w:id="222" w:author="Mauricio Capobianco Lopes [2]" w:date="2021-10-15T17:18:00Z" w:initials="MCL">
     <w:p>
       <w:pPr>
         <w:pStyle w:val="Textodecomentrio"/>
@@ -33169,7 +33235,7 @@
       </w:r>
     </w:p>
   </w:comment>
-  <w:comment w:id="223" w:author="Mauricio Capobianco Lopes" w:date="2021-10-15T17:18:00Z" w:initials="MCL">
+  <w:comment w:id="223" w:author="Mauricio Capobianco Lopes [2]" w:date="2021-10-15T17:18:00Z" w:initials="MCL">
     <w:p>
       <w:pPr>
         <w:pStyle w:val="Textodecomentrio"/>
@@ -33185,7 +33251,7 @@
       </w:r>
     </w:p>
   </w:comment>
-  <w:comment w:id="224" w:author="Mauricio Capobianco Lopes" w:date="2021-10-15T17:19:00Z" w:initials="MCL">
+  <w:comment w:id="224" w:author="Mauricio Capobianco Lopes [2]" w:date="2021-10-15T17:19:00Z" w:initials="MCL">
     <w:p>
       <w:pPr>
         <w:pStyle w:val="Textodecomentrio"/>
@@ -33201,7 +33267,7 @@
       </w:r>
     </w:p>
   </w:comment>
-  <w:comment w:id="225" w:author="Mauricio Capobianco Lopes" w:date="2021-10-15T17:19:00Z" w:initials="MCL">
+  <w:comment w:id="225" w:author="Mauricio Capobianco Lopes [2]" w:date="2021-10-15T17:19:00Z" w:initials="MCL">
     <w:p>
       <w:pPr>
         <w:pStyle w:val="Textodecomentrio"/>
@@ -33217,7 +33283,7 @@
       </w:r>
     </w:p>
   </w:comment>
-  <w:comment w:id="226" w:author="Mauricio Capobianco Lopes" w:date="2021-10-15T16:43:00Z" w:initials="MCL">
+  <w:comment w:id="226" w:author="Mauricio Capobianco Lopes [2]" w:date="2021-10-15T16:43:00Z" w:initials="MCL">
     <w:p>
       <w:pPr>
         <w:pStyle w:val="Textodecomentrio"/>
@@ -33233,7 +33299,7 @@
       </w:r>
     </w:p>
   </w:comment>
-  <w:comment w:id="227" w:author="Mauricio Capobianco Lopes" w:date="2021-10-15T17:19:00Z" w:initials="MCL">
+  <w:comment w:id="227" w:author="Mauricio Capobianco Lopes [2]" w:date="2021-10-15T17:19:00Z" w:initials="MCL">
     <w:p>
       <w:pPr>
         <w:pStyle w:val="Textodecomentrio"/>
@@ -37431,10 +37497,10 @@
   <w15:person w15:author="Luciana Pereira de Araújo Kohler">
     <w15:presenceInfo w15:providerId="AD" w15:userId="S::lpa@furb.br::c258f459-251d-4334-81d6-85cd6d514717"/>
   </w15:person>
-  <w15:person w15:author="Mauricio Capobianco Lopes [2]">
+  <w15:person w15:author="Mauricio Capobianco Lopes">
     <w15:presenceInfo w15:providerId="AD" w15:userId="S::mclopes@furb.br::e2602793-81ee-4f40-ac4e-f7a7f9d1e175"/>
   </w15:person>
-  <w15:person w15:author="Mauricio Capobianco Lopes">
+  <w15:person w15:author="Mauricio Capobianco Lopes [2]">
     <w15:presenceInfo w15:providerId="AD" w15:userId="S-1-5-21-3612544964-61059248-2288314616-110888"/>
   </w15:person>
 </w15:people>

</xml_diff>